<commit_message>
Oganizing the folders on levels of knowledge
</commit_message>
<xml_diff>
--- a/PHP.docx
+++ b/PHP.docx
@@ -158,7 +158,13 @@
         <w:jc w:val="both"/>
       </w:pPr>
       <w:r>
-        <w:t>Materias extras:</w:t>
+        <w:t>Materia</w:t>
+      </w:r>
+      <w:r>
+        <w:t>i</w:t>
+      </w:r>
+      <w:r>
+        <w:t>s extras:</w:t>
       </w:r>
     </w:p>
     <w:p>
@@ -457,231 +463,316 @@
       <w:pPr>
         <w:jc w:val="both"/>
       </w:pPr>
+      <w:r>
+        <w:rPr>
+          <w:color w:val="FF0000"/>
+        </w:rPr>
+        <w:tab/>
+      </w:r>
+      <w:r>
+        <w:rPr>
+          <w:color w:val="FF0000"/>
+        </w:rPr>
+        <w:tab/>
+        <w:t>$variável =</w:t>
+      </w:r>
+      <w:r>
+        <w:t xml:space="preserve"> </w:t>
+      </w:r>
+      <w:r>
+        <w:rPr>
+          <w:color w:val="FF0000"/>
+        </w:rPr>
+        <w:t>$condição ?</w:t>
+      </w:r>
+      <w:r>
+        <w:t xml:space="preserve"> $valorSeVerdadeiro </w:t>
+      </w:r>
+      <w:r>
+        <w:rPr>
+          <w:color w:val="FF0000"/>
+        </w:rPr>
+        <w:t>:</w:t>
+      </w:r>
+      <w:r>
+        <w:t xml:space="preserve"> $valorSeFalso;</w:t>
+      </w:r>
+    </w:p>
+    <w:p>
+      <w:pPr>
+        <w:jc w:val="both"/>
+      </w:pPr>
+      <w:r>
+        <w:tab/>
+        <w:t>Operaçdores lógicos</w:t>
+      </w:r>
+      <w:r>
+        <w:t xml:space="preserve"> (existem </w:t>
+      </w:r>
+      <w:r>
+        <w:rPr>
+          <w:i/>
+        </w:rPr>
+        <w:t>regras de precedência para operadores lógicos</w:t>
+      </w:r>
+      <w:r>
+        <w:t>)</w:t>
+      </w:r>
+      <w:r>
+        <w:t>:</w:t>
+      </w:r>
+    </w:p>
+    <w:p>
+      <w:pPr>
+        <w:jc w:val="both"/>
+      </w:pPr>
+      <w:r>
+        <w:tab/>
+      </w:r>
+      <w:r>
+        <w:tab/>
+        <w:t>e: &amp;&amp; ou and;</w:t>
+      </w:r>
+    </w:p>
+    <w:p>
+      <w:pPr>
+        <w:jc w:val="both"/>
+      </w:pPr>
+      <w:r>
+        <w:tab/>
+      </w:r>
+      <w:r>
+        <w:tab/>
+        <w:t>ou: || ou or;</w:t>
+      </w:r>
+    </w:p>
+    <w:p>
+      <w:pPr>
+        <w:jc w:val="both"/>
+      </w:pPr>
+      <w:r>
+        <w:tab/>
+      </w:r>
+      <w:r>
+        <w:tab/>
+      </w:r>
+      <w:r>
+        <w:rPr>
+          <w:i/>
+        </w:rPr>
+        <w:t>Regras de precedência</w:t>
+      </w:r>
+      <w:r>
+        <w:t>: &amp;&amp; &gt; || &gt; and &gt; or</w:t>
+      </w:r>
+    </w:p>
+    <w:p>
+      <w:pPr>
+        <w:jc w:val="both"/>
+      </w:pPr>
+    </w:p>
+    <w:p>
+      <w:pPr>
+        <w:jc w:val="both"/>
+      </w:pPr>
+      <w:r>
+        <w:tab/>
+        <w:t>Operadores de comparação</w:t>
+      </w:r>
+      <w:r>
+        <w:t xml:space="preserve"> (existem </w:t>
+      </w:r>
+      <w:r>
+        <w:rPr>
+          <w:i/>
+        </w:rPr>
+        <w:t>regras de precedência para operadores de comparação</w:t>
+      </w:r>
+      <w:r>
+        <w:t>)</w:t>
+      </w:r>
+      <w:r>
+        <w:t>:</w:t>
+      </w:r>
+    </w:p>
+    <w:p>
+      <w:pPr>
+        <w:jc w:val="both"/>
+      </w:pPr>
+      <w:r>
+        <w:tab/>
+      </w:r>
+      <w:r>
+        <w:tab/>
+        <w:t>Igualdade: ==;</w:t>
+      </w:r>
+    </w:p>
+    <w:p>
+      <w:pPr>
+        <w:jc w:val="both"/>
+      </w:pPr>
+      <w:r>
+        <w:tab/>
+      </w:r>
+      <w:r>
+        <w:tab/>
+        <w:t>Maior que: &gt;;</w:t>
+      </w:r>
+    </w:p>
+    <w:p>
+      <w:pPr>
+        <w:jc w:val="both"/>
+      </w:pPr>
+      <w:r>
+        <w:tab/>
+      </w:r>
+      <w:r>
+        <w:tab/>
+        <w:t>Menor que: &lt;;</w:t>
+      </w:r>
+    </w:p>
+    <w:p>
+      <w:pPr>
+        <w:jc w:val="both"/>
+      </w:pPr>
+      <w:r>
+        <w:tab/>
+      </w:r>
+      <w:r>
+        <w:tab/>
+        <w:t>Maior ou igual: &gt;=;</w:t>
+      </w:r>
+    </w:p>
+    <w:p>
+      <w:pPr>
+        <w:jc w:val="both"/>
+      </w:pPr>
+      <w:r>
+        <w:tab/>
+      </w:r>
+      <w:r>
+        <w:tab/>
+        <w:t>Menor ou igual: &lt;=;</w:t>
+      </w:r>
+    </w:p>
+    <w:p>
+      <w:pPr>
+        <w:jc w:val="both"/>
+      </w:pPr>
+      <w:r>
+        <w:tab/>
+      </w:r>
+      <w:r>
+        <w:tab/>
+        <w:t>Diferente: !=;</w:t>
+      </w:r>
+    </w:p>
+    <w:p>
+      <w:pPr>
+        <w:jc w:val="both"/>
+      </w:pPr>
+      <w:r>
+        <w:tab/>
+      </w:r>
+      <w:r>
+        <w:tab/>
+      </w:r>
+      <w:r>
+        <w:rPr>
+          <w:i/>
+        </w:rPr>
+        <w:t>Regras de precedência</w:t>
+      </w:r>
+      <w:r>
+        <w:t>: &lt; . &gt; . == . !=</w:t>
+      </w:r>
+    </w:p>
+    <w:p>
+      <w:pPr>
+        <w:jc w:val="both"/>
+        <w:rPr>
+          <w:color w:val="FF0000"/>
+        </w:rPr>
+      </w:pPr>
+      <w:r>
+        <w:rPr>
+          <w:color w:val="FF0000"/>
+        </w:rPr>
+        <w:t xml:space="preserve">----PESQUISA FUTURA: </w:t>
+      </w:r>
+      <w:r>
+        <w:rPr>
+          <w:i/>
+          <w:color w:val="FF0000"/>
+        </w:rPr>
+        <w:t>PORTAS DO SERVIDOR(O QUE SÃO? COMO FUNCIONAM?)</w:t>
+      </w:r>
+      <w:r>
+        <w:rPr>
+          <w:color w:val="FF0000"/>
+        </w:rPr>
+        <w:t xml:space="preserve"> E </w:t>
+      </w:r>
+      <w:r>
+        <w:rPr>
+          <w:i/>
+          <w:color w:val="FF0000"/>
+        </w:rPr>
+        <w:t>PHP BUILT-IN SERVER</w:t>
+      </w:r>
+      <w:r>
+        <w:rPr>
+          <w:i/>
+          <w:color w:val="FF0000"/>
+        </w:rPr>
+        <w:t xml:space="preserve"> </w:t>
+      </w:r>
+      <w:r>
+        <w:rPr>
+          <w:color w:val="FF0000"/>
+        </w:rPr>
+        <w:t xml:space="preserve">E </w:t>
+      </w:r>
+      <w:r>
+        <w:rPr>
+          <w:i/>
+          <w:color w:val="FF0000"/>
+        </w:rPr>
+        <w:t>LOCALHOST</w:t>
+      </w:r>
+      <w:r>
+        <w:rPr>
+          <w:color w:val="FF0000"/>
+        </w:rPr>
+        <w:t>----</w:t>
+      </w:r>
+    </w:p>
+    <w:p>
+      <w:pPr>
+        <w:jc w:val="both"/>
+        <w:rPr>
+          <w:color w:val="FF0000"/>
+        </w:rPr>
+      </w:pPr>
+      <w:r>
+        <w:rPr>
+          <w:color w:val="FF0000"/>
+        </w:rPr>
+        <w:t>----PRÁTICA: GERAR NÚMERO INTEIRO ALEATÓRIO E EXIBIR EM PÁGINA NO SERVIDOR CASO O NÚMERO SEJA PAR</w:t>
+      </w:r>
       <w:bookmarkStart w:id="0" w:name="_GoBack"/>
-      <w:r>
-        <w:rPr>
-          <w:color w:val="FF0000"/>
-        </w:rPr>
-        <w:tab/>
-      </w:r>
-      <w:r>
-        <w:rPr>
-          <w:color w:val="FF0000"/>
-        </w:rPr>
-        <w:tab/>
-        <w:t>$variável =</w:t>
-      </w:r>
       <w:bookmarkEnd w:id="0"/>
       <w:r>
-        <w:t xml:space="preserve"> </w:t>
-      </w:r>
-      <w:r>
-        <w:rPr>
-          <w:color w:val="FF0000"/>
-        </w:rPr>
-        <w:t>$condição ?</w:t>
-      </w:r>
-      <w:r>
-        <w:t xml:space="preserve"> $valorSeVerdadeiro </w:t>
-      </w:r>
-      <w:r>
-        <w:rPr>
-          <w:color w:val="FF0000"/>
-        </w:rPr>
-        <w:t>:</w:t>
-      </w:r>
-      <w:r>
-        <w:t xml:space="preserve"> $valorSeFalso;</w:t>
-      </w:r>
-    </w:p>
-    <w:p>
-      <w:pPr>
-        <w:jc w:val="both"/>
-      </w:pPr>
-      <w:r>
-        <w:tab/>
-        <w:t>Operaçdores lógicos</w:t>
-      </w:r>
-      <w:r>
-        <w:t xml:space="preserve"> (existem </w:t>
-      </w:r>
-      <w:r>
-        <w:rPr>
-          <w:i/>
-        </w:rPr>
-        <w:t>regras de precedência para operadores lógicos</w:t>
-      </w:r>
-      <w:r>
-        <w:t>)</w:t>
-      </w:r>
-      <w:r>
-        <w:t>:</w:t>
-      </w:r>
-    </w:p>
-    <w:p>
-      <w:pPr>
-        <w:jc w:val="both"/>
-      </w:pPr>
-      <w:r>
-        <w:tab/>
-      </w:r>
-      <w:r>
-        <w:tab/>
-        <w:t>e: &amp;&amp; ou and;</w:t>
-      </w:r>
-    </w:p>
-    <w:p>
-      <w:pPr>
-        <w:jc w:val="both"/>
-      </w:pPr>
-      <w:r>
-        <w:tab/>
-      </w:r>
-      <w:r>
-        <w:tab/>
-        <w:t>ou: || ou or;</w:t>
-      </w:r>
-    </w:p>
-    <w:p>
-      <w:pPr>
-        <w:jc w:val="both"/>
-      </w:pPr>
-      <w:r>
-        <w:tab/>
-      </w:r>
-      <w:r>
-        <w:tab/>
-      </w:r>
-      <w:r>
-        <w:rPr>
-          <w:i/>
-        </w:rPr>
-        <w:t>Regras de precedência</w:t>
-      </w:r>
-      <w:r>
-        <w:t>: &amp;&amp; &gt; || &gt; and &gt; or</w:t>
-      </w:r>
-    </w:p>
-    <w:p>
-      <w:pPr>
-        <w:jc w:val="both"/>
-      </w:pPr>
-    </w:p>
-    <w:p>
-      <w:pPr>
-        <w:jc w:val="both"/>
-      </w:pPr>
-      <w:r>
-        <w:tab/>
-        <w:t>Operadores de comparação</w:t>
-      </w:r>
-      <w:r>
-        <w:t xml:space="preserve"> (existem </w:t>
-      </w:r>
-      <w:r>
-        <w:rPr>
-          <w:i/>
-        </w:rPr>
-        <w:t>regras de precedência para operadores de comparação</w:t>
-      </w:r>
-      <w:r>
-        <w:t>)</w:t>
-      </w:r>
-      <w:r>
-        <w:t>:</w:t>
-      </w:r>
-    </w:p>
-    <w:p>
-      <w:pPr>
-        <w:jc w:val="both"/>
-      </w:pPr>
-      <w:r>
-        <w:tab/>
-      </w:r>
-      <w:r>
-        <w:tab/>
-        <w:t>Igualdade: ==;</w:t>
-      </w:r>
-    </w:p>
-    <w:p>
-      <w:pPr>
-        <w:jc w:val="both"/>
-      </w:pPr>
-      <w:r>
-        <w:tab/>
-      </w:r>
-      <w:r>
-        <w:tab/>
-        <w:t>Maior que: &gt;;</w:t>
-      </w:r>
-    </w:p>
-    <w:p>
-      <w:pPr>
-        <w:jc w:val="both"/>
-      </w:pPr>
-      <w:r>
-        <w:tab/>
-      </w:r>
-      <w:r>
-        <w:tab/>
-        <w:t>Menor que: &lt;;</w:t>
-      </w:r>
-    </w:p>
-    <w:p>
-      <w:pPr>
-        <w:jc w:val="both"/>
-      </w:pPr>
-      <w:r>
-        <w:tab/>
-      </w:r>
-      <w:r>
-        <w:tab/>
-        <w:t>Maior ou igual: &gt;=;</w:t>
-      </w:r>
-    </w:p>
-    <w:p>
-      <w:pPr>
-        <w:jc w:val="both"/>
-      </w:pPr>
-      <w:r>
-        <w:tab/>
-      </w:r>
-      <w:r>
-        <w:tab/>
-        <w:t>Menor ou igual: &lt;=;</w:t>
-      </w:r>
-    </w:p>
-    <w:p>
-      <w:pPr>
-        <w:jc w:val="both"/>
-      </w:pPr>
-      <w:r>
-        <w:tab/>
-      </w:r>
-      <w:r>
-        <w:tab/>
-        <w:t>Diferente: !=;</w:t>
-      </w:r>
-    </w:p>
-    <w:p>
-      <w:pPr>
-        <w:jc w:val="both"/>
-      </w:pPr>
-      <w:r>
-        <w:tab/>
-      </w:r>
-      <w:r>
-        <w:tab/>
-      </w:r>
-      <w:r>
-        <w:rPr>
-          <w:i/>
-        </w:rPr>
-        <w:t>Regras de precedência</w:t>
-      </w:r>
-      <w:r>
-        <w:t>: &lt; . &gt; . == . !=</w:t>
-      </w:r>
+        <w:rPr>
+          <w:color w:val="FF0000"/>
+        </w:rPr>
+        <w:t>----</w:t>
+      </w:r>
+    </w:p>
+    <w:p>
+      <w:pPr>
+        <w:jc w:val="both"/>
+      </w:pPr>
     </w:p>
     <w:sectPr>
       <w:pgSz w:w="11906" w:h="16838"/>

</xml_diff>

<commit_message>
Starting on object orientantion
</commit_message>
<xml_diff>
--- a/PHP.docx
+++ b/PHP.docx
@@ -690,83 +690,125 @@
     <w:p>
       <w:pPr>
         <w:jc w:val="both"/>
-        <w:rPr>
-          <w:color w:val="FF0000"/>
-        </w:rPr>
-      </w:pPr>
-      <w:r>
-        <w:rPr>
-          <w:color w:val="FF0000"/>
-        </w:rPr>
-        <w:t xml:space="preserve">----PESQUISA FUTURA: </w:t>
-      </w:r>
-      <w:r>
-        <w:rPr>
-          <w:i/>
-          <w:color w:val="FF0000"/>
-        </w:rPr>
-        <w:t>PORTAS DO SERVIDOR(O QUE SÃO? COMO FUNCIONAM?)</w:t>
-      </w:r>
-      <w:r>
-        <w:rPr>
-          <w:color w:val="FF0000"/>
-        </w:rPr>
-        <w:t xml:space="preserve"> E </w:t>
-      </w:r>
-      <w:r>
-        <w:rPr>
-          <w:i/>
-          <w:color w:val="FF0000"/>
-        </w:rPr>
-        <w:t>PHP BUILT-IN SERVER</w:t>
-      </w:r>
-      <w:r>
-        <w:rPr>
-          <w:i/>
-          <w:color w:val="FF0000"/>
-        </w:rPr>
-        <w:t xml:space="preserve"> </w:t>
-      </w:r>
-      <w:r>
-        <w:rPr>
-          <w:color w:val="FF0000"/>
-        </w:rPr>
-        <w:t xml:space="preserve">E </w:t>
-      </w:r>
-      <w:r>
-        <w:rPr>
-          <w:i/>
-          <w:color w:val="FF0000"/>
-        </w:rPr>
-        <w:t>LOCALHOST</w:t>
-      </w:r>
-      <w:r>
-        <w:rPr>
-          <w:color w:val="FF0000"/>
-        </w:rPr>
-        <w:t>----</w:t>
-      </w:r>
-    </w:p>
-    <w:p>
-      <w:pPr>
-        <w:jc w:val="both"/>
-        <w:rPr>
-          <w:color w:val="FF0000"/>
-        </w:rPr>
-      </w:pPr>
-      <w:r>
-        <w:rPr>
-          <w:color w:val="FF0000"/>
-        </w:rPr>
-        <w:t>----PRÁTICA: GERAR NÚMERO INTEIRO ALEATÓRIO E EXIBIR EM PÁGINA NO SERVIDOR CASO O NÚMERO SEJA PAR</w:t>
+      </w:pPr>
+    </w:p>
+    <w:p>
+      <w:pPr>
+        <w:jc w:val="both"/>
+      </w:pPr>
+      <w:r>
+        <w:t>Subir servidor no PHP:</w:t>
+      </w:r>
+    </w:p>
+    <w:p>
+      <w:pPr>
+        <w:jc w:val="both"/>
+        <w:rPr>
+          <w:i/>
+        </w:rPr>
+      </w:pPr>
+      <w:r>
+        <w:tab/>
+        <w:t xml:space="preserve">Na linha de comando: </w:t>
+      </w:r>
+      <w:r>
+        <w:rPr>
+          <w:i/>
+        </w:rPr>
+        <w:t>php –S localhost:8080</w:t>
+      </w:r>
+    </w:p>
+    <w:p>
+      <w:pPr>
+        <w:jc w:val="both"/>
+      </w:pPr>
+      <w:r>
+        <w:rPr>
+          <w:i/>
+        </w:rPr>
+        <w:tab/>
+      </w:r>
+      <w:r>
+        <w:t xml:space="preserve">Visitar o endereço: </w:t>
+      </w:r>
+      <w:r>
+        <w:t>http://localhost:8080/</w:t>
       </w:r>
       <w:bookmarkStart w:id="0" w:name="_GoBack"/>
       <w:bookmarkEnd w:id="0"/>
+    </w:p>
+    <w:p>
+      <w:pPr>
+        <w:jc w:val="both"/>
+        <w:rPr>
+          <w:color w:val="FF0000"/>
+        </w:rPr>
+      </w:pPr>
+      <w:r>
+        <w:rPr>
+          <w:color w:val="FF0000"/>
+        </w:rPr>
+        <w:t xml:space="preserve">----PESQUISA FUTURA: </w:t>
+      </w:r>
+      <w:r>
+        <w:rPr>
+          <w:i/>
+          <w:color w:val="FF0000"/>
+        </w:rPr>
+        <w:t>PORTAS DO SERVIDOR(O QUE SÃO? COMO FUNCIONAM?)</w:t>
+      </w:r>
+      <w:r>
+        <w:rPr>
+          <w:color w:val="FF0000"/>
+        </w:rPr>
+        <w:t xml:space="preserve"> E </w:t>
+      </w:r>
+      <w:r>
+        <w:rPr>
+          <w:i/>
+          <w:color w:val="FF0000"/>
+        </w:rPr>
+        <w:t>PHP BUILT-IN SERVER</w:t>
+      </w:r>
+      <w:r>
+        <w:rPr>
+          <w:i/>
+          <w:color w:val="FF0000"/>
+        </w:rPr>
+        <w:t xml:space="preserve"> </w:t>
+      </w:r>
+      <w:r>
+        <w:rPr>
+          <w:color w:val="FF0000"/>
+        </w:rPr>
+        <w:t xml:space="preserve">E </w:t>
+      </w:r>
+      <w:r>
+        <w:rPr>
+          <w:i/>
+          <w:color w:val="FF0000"/>
+        </w:rPr>
+        <w:t>LOCALHOST</w:t>
+      </w:r>
       <w:r>
         <w:rPr>
           <w:color w:val="FF0000"/>
         </w:rPr>
         <w:t>----</w:t>
+      </w:r>
+    </w:p>
+    <w:p>
+      <w:pPr>
+        <w:jc w:val="both"/>
+        <w:rPr>
+          <w:color w:val="FF0000"/>
+        </w:rPr>
+      </w:pPr>
+      <w:r>
+        <w:rPr>
+          <w:color w:val="FF0000"/>
+        </w:rPr>
+        <w:t>----PRÁTICA: GERAR NÚMERO INTEIRO ALEATÓRIO E EXIBIR EM PÁGINA NO SERVIDOR CASO O NÚMERO SEJA PAR----</w:t>
       </w:r>
     </w:p>
     <w:p>

</xml_diff>

<commit_message>
banco.php | new methods on Conta.php | new practice
</commit_message>
<xml_diff>
--- a/PHP.docx
+++ b/PHP.docx
@@ -734,87 +734,107 @@
       <w:r>
         <w:t>http://localhost:8080/</w:t>
       </w:r>
+    </w:p>
+    <w:p>
+      <w:pPr>
+        <w:jc w:val="both"/>
+        <w:rPr>
+          <w:color w:val="FF0000"/>
+        </w:rPr>
+      </w:pPr>
+      <w:r>
+        <w:rPr>
+          <w:color w:val="FF0000"/>
+        </w:rPr>
+        <w:t xml:space="preserve">----PESQUISA FUTURA: </w:t>
+      </w:r>
+      <w:r>
+        <w:rPr>
+          <w:i/>
+          <w:color w:val="FF0000"/>
+        </w:rPr>
+        <w:t>PORTAS DO SERVIDOR(O QUE SÃO? COMO FUNCIONAM?)</w:t>
+      </w:r>
+      <w:r>
+        <w:rPr>
+          <w:color w:val="FF0000"/>
+        </w:rPr>
+        <w:t xml:space="preserve"> E </w:t>
+      </w:r>
+      <w:r>
+        <w:rPr>
+          <w:i/>
+          <w:color w:val="FF0000"/>
+        </w:rPr>
+        <w:t>PHP BUILT-IN SERVER</w:t>
+      </w:r>
+      <w:r>
+        <w:rPr>
+          <w:i/>
+          <w:color w:val="FF0000"/>
+        </w:rPr>
+        <w:t xml:space="preserve"> </w:t>
+      </w:r>
+      <w:r>
+        <w:rPr>
+          <w:color w:val="FF0000"/>
+        </w:rPr>
+        <w:t xml:space="preserve">E </w:t>
+      </w:r>
+      <w:r>
+        <w:rPr>
+          <w:i/>
+          <w:color w:val="FF0000"/>
+        </w:rPr>
+        <w:t>LOCALHOST</w:t>
+      </w:r>
+      <w:r>
+        <w:rPr>
+          <w:color w:val="FF0000"/>
+        </w:rPr>
+        <w:t>----</w:t>
+      </w:r>
+    </w:p>
+    <w:p>
+      <w:pPr>
+        <w:jc w:val="both"/>
+        <w:rPr>
+          <w:color w:val="FF0000"/>
+        </w:rPr>
+      </w:pPr>
+      <w:r>
+        <w:rPr>
+          <w:color w:val="FF0000"/>
+        </w:rPr>
+        <w:t>----PRÁTICA: GERAR NÚMERO INTEIRO ALEATÓRIO E EXIBIR EM PÁGINA NO SERVIDOR CASO O NÚMERO SEJA PAR----</w:t>
+      </w:r>
+    </w:p>
+    <w:p>
+      <w:pPr>
+        <w:jc w:val="both"/>
+        <w:rPr>
+          <w:i/>
+        </w:rPr>
+      </w:pPr>
       <w:bookmarkStart w:id="0" w:name="_GoBack"/>
-      <w:bookmarkEnd w:id="0"/>
-    </w:p>
-    <w:p>
-      <w:pPr>
-        <w:jc w:val="both"/>
-        <w:rPr>
-          <w:color w:val="FF0000"/>
-        </w:rPr>
-      </w:pPr>
-      <w:r>
-        <w:rPr>
-          <w:color w:val="FF0000"/>
-        </w:rPr>
-        <w:t xml:space="preserve">----PESQUISA FUTURA: </w:t>
-      </w:r>
-      <w:r>
-        <w:rPr>
-          <w:i/>
-          <w:color w:val="FF0000"/>
-        </w:rPr>
-        <w:t>PORTAS DO SERVIDOR(O QUE SÃO? COMO FUNCIONAM?)</w:t>
-      </w:r>
-      <w:r>
-        <w:rPr>
-          <w:color w:val="FF0000"/>
-        </w:rPr>
-        <w:t xml:space="preserve"> E </w:t>
-      </w:r>
-      <w:r>
-        <w:rPr>
-          <w:i/>
-          <w:color w:val="FF0000"/>
-        </w:rPr>
-        <w:t>PHP BUILT-IN SERVER</w:t>
-      </w:r>
-      <w:r>
-        <w:rPr>
-          <w:i/>
-          <w:color w:val="FF0000"/>
-        </w:rPr>
-        <w:t xml:space="preserve"> </w:t>
-      </w:r>
-      <w:r>
-        <w:rPr>
-          <w:color w:val="FF0000"/>
-        </w:rPr>
-        <w:t xml:space="preserve">E </w:t>
-      </w:r>
-      <w:r>
-        <w:rPr>
-          <w:i/>
-          <w:color w:val="FF0000"/>
-        </w:rPr>
-        <w:t>LOCALHOST</w:t>
-      </w:r>
-      <w:r>
-        <w:rPr>
-          <w:color w:val="FF0000"/>
-        </w:rPr>
-        <w:t>----</w:t>
-      </w:r>
-    </w:p>
-    <w:p>
-      <w:pPr>
-        <w:jc w:val="both"/>
-        <w:rPr>
-          <w:color w:val="FF0000"/>
-        </w:rPr>
-      </w:pPr>
-      <w:r>
-        <w:rPr>
-          <w:color w:val="FF0000"/>
-        </w:rPr>
-        <w:t>----PRÁTICA: GERAR NÚMERO INTEIRO ALEATÓRIO E EXIBIR EM PÁGINA NO SERVIDOR CASO O NÚMERO SEJA PAR----</w:t>
-      </w:r>
-    </w:p>
-    <w:p>
-      <w:pPr>
-        <w:jc w:val="both"/>
-      </w:pPr>
+      <w:r>
+        <w:rPr>
+          <w:i/>
+        </w:rPr>
+        <w:t>Early return:</w:t>
+      </w:r>
+    </w:p>
+    <w:bookmarkEnd w:id="0"/>
+    <w:p>
+      <w:pPr>
+        <w:jc w:val="both"/>
+      </w:pPr>
+      <w:r>
+        <w:tab/>
+      </w:r>
+      <w:r>
+        <w:t>https://www.youtube.com/watch?v=u-w4eULRrr0&amp;t=904s</w:t>
+      </w:r>
     </w:p>
     <w:sectPr>
       <w:pgSz w:w="11906" w:h="16838"/>

</xml_diff>

<commit_message>
End of training on OOP | create more classes: CPF and Titular | Compostion
</commit_message>
<xml_diff>
--- a/PHP.docx
+++ b/PHP.docx
@@ -816,13 +816,83 @@
           <w:i/>
         </w:rPr>
       </w:pPr>
+      <w:r>
+        <w:rPr>
+          <w:i/>
+        </w:rPr>
+        <w:t>Early return:</w:t>
+      </w:r>
+    </w:p>
+    <w:p>
+      <w:pPr>
+        <w:jc w:val="both"/>
+      </w:pPr>
+      <w:r>
+        <w:tab/>
+      </w:r>
+      <w:hyperlink r:id="rId7" w:history="1">
+        <w:r>
+          <w:rPr>
+            <w:rStyle w:val="Hyperlink"/>
+          </w:rPr>
+          <w:t>https://www.youtube.com/watch?v=u-w4eULRrr0&amp;t=904s</w:t>
+        </w:r>
+      </w:hyperlink>
+    </w:p>
+    <w:p>
+      <w:pPr>
+        <w:jc w:val="both"/>
+        <w:rPr>
+          <w:i/>
+          <w:lang w:val="en-US"/>
+        </w:rPr>
+      </w:pPr>
+      <w:r>
+        <w:rPr>
+          <w:i/>
+          <w:lang w:val="en-US"/>
+        </w:rPr>
+        <w:t>Value objects:</w:t>
+      </w:r>
+    </w:p>
+    <w:p>
+      <w:pPr>
+        <w:jc w:val="both"/>
+        <w:rPr>
+          <w:color w:val="3D464D"/>
+          <w:sz w:val="27"/>
+          <w:szCs w:val="27"/>
+          <w:shd w:val="clear" w:color="auto" w:fill="FFFFFF"/>
+          <w:lang w:val="en-US"/>
+        </w:rPr>
+      </w:pPr>
+      <w:r>
+        <w:rPr>
+          <w:lang w:val="en-US"/>
+        </w:rPr>
+        <w:tab/>
+      </w:r>
+      <w:hyperlink r:id="rId8" w:tgtFrame="_blank" w:history="1">
+        <w:r>
+          <w:rPr>
+            <w:rStyle w:val="Hyperlink"/>
+          </w:rPr>
+          <w:t>https://martinfowler.com/bliki/ValueObject.html</w:t>
+        </w:r>
+      </w:hyperlink>
+    </w:p>
+    <w:p>
+      <w:pPr>
+        <w:jc w:val="both"/>
+        <w:rPr>
+          <w:color w:val="3D464D"/>
+          <w:sz w:val="27"/>
+          <w:szCs w:val="27"/>
+          <w:shd w:val="clear" w:color="auto" w:fill="FFFFFF"/>
+          <w:lang w:val="en-US"/>
+        </w:rPr>
+      </w:pPr>
       <w:bookmarkStart w:id="0" w:name="_GoBack"/>
-      <w:r>
-        <w:rPr>
-          <w:i/>
-        </w:rPr>
-        <w:t>Early return:</w:t>
-      </w:r>
     </w:p>
     <w:bookmarkEnd w:id="0"/>
     <w:p>
@@ -830,10 +900,46 @@
         <w:jc w:val="both"/>
       </w:pPr>
       <w:r>
-        <w:tab/>
-      </w:r>
-      <w:r>
-        <w:t>https://www.youtube.com/watch?v=u-w4eULRrr0&amp;t=904s</w:t>
+        <w:rPr>
+          <w:noProof/>
+          <w:lang w:eastAsia="pt-BR"/>
+        </w:rPr>
+        <w:lastRenderedPageBreak/>
+        <w:drawing>
+          <wp:inline distT="0" distB="0" distL="0" distR="0" wp14:anchorId="6545D904" wp14:editId="0FAE9106">
+            <wp:extent cx="5400040" cy="1446530"/>
+            <wp:effectExtent l="0" t="0" r="0" b="1270"/>
+            <wp:docPr id="3" name="Picture 3"/>
+            <wp:cNvGraphicFramePr>
+              <a:graphicFrameLocks xmlns:a="http://schemas.openxmlformats.org/drawingml/2006/main" noChangeAspect="1"/>
+            </wp:cNvGraphicFramePr>
+            <a:graphic xmlns:a="http://schemas.openxmlformats.org/drawingml/2006/main">
+              <a:graphicData uri="http://schemas.openxmlformats.org/drawingml/2006/picture">
+                <pic:pic xmlns:pic="http://schemas.openxmlformats.org/drawingml/2006/picture">
+                  <pic:nvPicPr>
+                    <pic:cNvPr id="1" name=""/>
+                    <pic:cNvPicPr/>
+                  </pic:nvPicPr>
+                  <pic:blipFill>
+                    <a:blip r:embed="rId9"/>
+                    <a:stretch>
+                      <a:fillRect/>
+                    </a:stretch>
+                  </pic:blipFill>
+                  <pic:spPr>
+                    <a:xfrm>
+                      <a:off x="0" y="0"/>
+                      <a:ext cx="5400040" cy="1446530"/>
+                    </a:xfrm>
+                    <a:prstGeom prst="rect">
+                      <a:avLst/>
+                    </a:prstGeom>
+                  </pic:spPr>
+                </pic:pic>
+              </a:graphicData>
+            </a:graphic>
+          </wp:inline>
+        </w:drawing>
       </w:r>
     </w:p>
     <w:sectPr>

</xml_diff>

<commit_message>
Organized folders | more classes | abstract class and methods | autoload | use
</commit_message>
<xml_diff>
--- a/PHP.docx
+++ b/PHP.docx
@@ -814,11 +814,13 @@
         <w:jc w:val="both"/>
         <w:rPr>
           <w:i/>
-        </w:rPr>
-      </w:pPr>
-      <w:r>
-        <w:rPr>
-          <w:i/>
+          <w:lang w:val="en-US"/>
+        </w:rPr>
+      </w:pPr>
+      <w:r>
+        <w:rPr>
+          <w:i/>
+          <w:lang w:val="en-US"/>
         </w:rPr>
         <w:t>Early return:</w:t>
       </w:r>
@@ -826,14 +828,21 @@
     <w:p>
       <w:pPr>
         <w:jc w:val="both"/>
-      </w:pPr>
-      <w:r>
+        <w:rPr>
+          <w:lang w:val="en-US"/>
+        </w:rPr>
+      </w:pPr>
+      <w:r>
+        <w:rPr>
+          <w:lang w:val="en-US"/>
+        </w:rPr>
         <w:tab/>
       </w:r>
       <w:hyperlink r:id="rId7" w:history="1">
         <w:r>
           <w:rPr>
             <w:rStyle w:val="Hyperlink"/>
+            <w:lang w:val="en-US"/>
           </w:rPr>
           <w:t>https://www.youtube.com/watch?v=u-w4eULRrr0&amp;t=904s</w:t>
         </w:r>
@@ -876,6 +885,7 @@
         <w:r>
           <w:rPr>
             <w:rStyle w:val="Hyperlink"/>
+            <w:lang w:val="en-US"/>
           </w:rPr>
           <w:t>https://martinfowler.com/bliki/ValueObject.html</w:t>
         </w:r>
@@ -892,9 +902,7 @@
           <w:lang w:val="en-US"/>
         </w:rPr>
       </w:pPr>
-      <w:bookmarkStart w:id="0" w:name="_GoBack"/>
-    </w:p>
-    <w:bookmarkEnd w:id="0"/>
+    </w:p>
     <w:p>
       <w:pPr>
         <w:jc w:val="both"/>
@@ -941,6 +949,82 @@
           </wp:inline>
         </w:drawing>
       </w:r>
+    </w:p>
+    <w:p>
+      <w:pPr>
+        <w:jc w:val="both"/>
+      </w:pPr>
+    </w:p>
+    <w:p>
+      <w:pPr>
+        <w:jc w:val="both"/>
+      </w:pPr>
+      <w:r>
+        <w:rPr>
+          <w:i/>
+        </w:rPr>
+        <w:t>Namespaces</w:t>
+      </w:r>
+      <w:r>
+        <w:t xml:space="preserve"> são como </w:t>
+      </w:r>
+      <w:r>
+        <w:rPr>
+          <w:i/>
+        </w:rPr>
+        <w:t>pacotes</w:t>
+      </w:r>
+      <w:r>
+        <w:t>.</w:t>
+      </w:r>
+    </w:p>
+    <w:p>
+      <w:pPr>
+        <w:jc w:val="both"/>
+      </w:pPr>
+      <w:r>
+        <w:rPr>
+          <w:noProof/>
+          <w:lang w:eastAsia="pt-BR"/>
+        </w:rPr>
+        <w:drawing>
+          <wp:inline distT="0" distB="0" distL="0" distR="0" wp14:anchorId="0BB42F27" wp14:editId="61B0E666">
+            <wp:extent cx="5400040" cy="972820"/>
+            <wp:effectExtent l="0" t="0" r="0" b="0"/>
+            <wp:docPr id="4" name="Picture 4"/>
+            <wp:cNvGraphicFramePr>
+              <a:graphicFrameLocks xmlns:a="http://schemas.openxmlformats.org/drawingml/2006/main" noChangeAspect="1"/>
+            </wp:cNvGraphicFramePr>
+            <a:graphic xmlns:a="http://schemas.openxmlformats.org/drawingml/2006/main">
+              <a:graphicData uri="http://schemas.openxmlformats.org/drawingml/2006/picture">
+                <pic:pic xmlns:pic="http://schemas.openxmlformats.org/drawingml/2006/picture">
+                  <pic:nvPicPr>
+                    <pic:cNvPr id="1" name=""/>
+                    <pic:cNvPicPr/>
+                  </pic:nvPicPr>
+                  <pic:blipFill>
+                    <a:blip r:embed="rId10"/>
+                    <a:stretch>
+                      <a:fillRect/>
+                    </a:stretch>
+                  </pic:blipFill>
+                  <pic:spPr>
+                    <a:xfrm>
+                      <a:off x="0" y="0"/>
+                      <a:ext cx="5400040" cy="972820"/>
+                    </a:xfrm>
+                    <a:prstGeom prst="rect">
+                      <a:avLst/>
+                    </a:prstGeom>
+                  </pic:spPr>
+                </pic:pic>
+              </a:graphicData>
+            </a:graphic>
+          </wp:inline>
+        </w:drawing>
+      </w:r>
+      <w:bookmarkStart w:id="0" w:name="_GoBack"/>
+      <w:bookmarkEnd w:id="0"/>
     </w:p>
     <w:sectPr>
       <w:pgSz w:w="11906" w:h="16838"/>

</xml_diff>

<commit_message>
Polimorfismo | new path to Funcionario | Gerente | Diretor | Desevolvedor | asbtract Funcionario
</commit_message>
<xml_diff>
--- a/PHP.docx
+++ b/PHP.docx
@@ -1022,6 +1022,25 @@
             </a:graphic>
           </wp:inline>
         </w:drawing>
+      </w:r>
+    </w:p>
+    <w:p>
+      <w:pPr>
+        <w:jc w:val="both"/>
+      </w:pPr>
+      <w:r>
+        <w:t>Polimorfismo:</w:t>
+      </w:r>
+    </w:p>
+    <w:p>
+      <w:pPr>
+        <w:jc w:val="both"/>
+      </w:pPr>
+      <w:r>
+        <w:tab/>
+      </w:r>
+      <w:r>
+        <w:t>https://www.caelum.com.br/apostila-java-orientacao-objetos/heranca-reescrita-e-polimorfismo/#polimorfismo</w:t>
       </w:r>
       <w:bookmarkStart w:id="0" w:name="_GoBack"/>
       <w:bookmarkEnd w:id="0"/>

</xml_diff>

<commit_message>
Funcionario function calculaBonificacao became abastract | created EditorVideo class
</commit_message>
<xml_diff>
--- a/PHP.docx
+++ b/PHP.docx
@@ -1039,9 +1039,14 @@
       <w:r>
         <w:tab/>
       </w:r>
-      <w:r>
-        <w:t>https://www.caelum.com.br/apostila-java-orientacao-objetos/heranca-reescrita-e-polimorfismo/#polimorfismo</w:t>
-      </w:r>
+      <w:hyperlink r:id="rId11" w:history="1">
+        <w:r>
+          <w:rPr>
+            <w:rStyle w:val="Hyperlink"/>
+          </w:rPr>
+          <w:t>https://www.caelum.com.br/apostila-java-orientacao-objetos/heranca-reescrita-e-polimorfismo/#polimorfismo</w:t>
+        </w:r>
+      </w:hyperlink>
       <w:bookmarkStart w:id="0" w:name="_GoBack"/>
       <w:bookmarkEnd w:id="0"/>
     </w:p>

</xml_diff>

<commit_message>
arrays associativos | inicio de Exceptions
</commit_message>
<xml_diff>
--- a/PHP.docx
+++ b/PHP.docx
@@ -1177,6 +1177,30 @@
       <w:r>
         <w:t xml:space="preserve"> na declaração da função.</w:t>
       </w:r>
+    </w:p>
+    <w:p>
+      <w:pPr>
+        <w:rPr>
+          <w:b/>
+        </w:rPr>
+      </w:pPr>
+      <w:r>
+        <w:tab/>
+      </w:r>
+      <w:r>
+        <w:tab/>
+      </w:r>
+      <w:r>
+        <w:tab/>
+      </w:r>
+      <w:r>
+        <w:rPr>
+          <w:b/>
+        </w:rPr>
+        <w:t>EXCEPTIONS E TRATAMENTO DE ERROS</w:t>
+      </w:r>
+    </w:p>
+    <w:p>
       <w:bookmarkStart w:id="0" w:name="_GoBack"/>
       <w:bookmarkEnd w:id="0"/>
     </w:p>

</xml_diff>

<commit_message>
new 'pilha' file | regex filter on class CPF | dealing with exceptions
</commit_message>
<xml_diff>
--- a/PHP.docx
+++ b/PHP.docx
@@ -1201,6 +1201,26 @@
       </w:r>
     </w:p>
     <w:p>
+      <w:r>
+        <w:rPr>
+          <w:i/>
+        </w:rPr>
+        <w:t>Fatal Error</w:t>
+      </w:r>
+      <w:r>
+        <w:t>: erro não tratado por nenhuma parte do programa.</w:t>
+      </w:r>
+    </w:p>
+    <w:p>
+      <w:r>
+        <w:rPr>
+          <w:i/>
+        </w:rPr>
+        <w:t>Multicatch</w:t>
+      </w:r>
+      <w:r>
+        <w:t>: capturar vários problemas de uma só vez.</w:t>
+      </w:r>
       <w:bookmarkStart w:id="0" w:name="_GoBack"/>
       <w:bookmarkEnd w:id="0"/>
     </w:p>

</xml_diff>

<commit_message>
Exceptions | errors | try-catch
</commit_message>
<xml_diff>
--- a/PHP.docx
+++ b/PHP.docx
@@ -1039,7 +1039,7 @@
       <w:r>
         <w:tab/>
       </w:r>
-      <w:hyperlink r:id="rId11" w:history="1">
+      <w:hyperlink r:id="rId11" w:anchor="polimorfismo" w:history="1">
         <w:r>
           <w:rPr>
             <w:rStyle w:val="Hyperlink"/>
@@ -1063,7 +1063,7 @@
       <w:r>
         <w:tab/>
       </w:r>
-      <w:hyperlink r:id="rId12" w:history="1">
+      <w:hyperlink r:id="rId12" w:anchor="The_diamond_problem" w:history="1">
         <w:r>
           <w:rPr>
             <w:rStyle w:val="Hyperlink"/>
@@ -1079,7 +1079,7 @@
       <w:r>
         <w:tab/>
       </w:r>
-      <w:hyperlink r:id="rId13" w:history="1">
+      <w:hyperlink r:id="rId13" w:anchor="problema-do-diamante" w:history="1">
         <w:r>
           <w:rPr>
             <w:rStyle w:val="Hyperlink"/>
@@ -1220,6 +1220,19 @@
       </w:r>
       <w:r>
         <w:t>: capturar vários problemas de uma só vez.</w:t>
+      </w:r>
+    </w:p>
+    <w:p>
+      <w:pPr>
+        <w:rPr>
+          <w:i/>
+        </w:rPr>
+      </w:pPr>
+      <w:r>
+        <w:rPr>
+          <w:i/>
+        </w:rPr>
+        <w:t>Hierarquia de exceções.</w:t>
       </w:r>
       <w:bookmarkStart w:id="0" w:name="_GoBack"/>
       <w:bookmarkEnd w:id="0"/>

</xml_diff>

<commit_message>
Exceptions on Pessoa, CPF, Conta classes | class caracteresInsuficientesException
</commit_message>
<xml_diff>
--- a/PHP.docx
+++ b/PHP.docx
@@ -1233,6 +1233,18 @@
           <w:i/>
         </w:rPr>
         <w:t>Hierarquia de exceções.</w:t>
+      </w:r>
+    </w:p>
+    <w:p>
+      <w:pPr>
+        <w:ind w:left="2832" w:firstLine="708"/>
+        <w:jc w:val="both"/>
+      </w:pPr>
+      <w:r>
+        <w:rPr>
+          <w:b/>
+        </w:rPr>
+        <w:t>COMPOSER</w:t>
       </w:r>
       <w:bookmarkStart w:id="0" w:name="_GoBack"/>
       <w:bookmarkEnd w:id="0"/>

</xml_diff>